<commit_message>
first submission for Assignment 8
</commit_message>
<xml_diff>
--- a/about the client.docx
+++ b/about the client.docx
@@ -334,19 +334,51 @@
       </w:r>
     </w:p>
     <w:p>
-      <w:r>
-        <w:tab/>
+      <w:pPr>
+        <w:rPr>
+          <w:b/>
+          <w:bCs/>
+        </w:rPr>
+      </w:pPr>
+      <w:r>
+        <w:tab/>
+      </w:r>
+      <w:r>
+        <w:rPr>
+          <w:b/>
+          <w:bCs/>
+        </w:rPr>
         <w:t>Giap Nguyen started Straight to the Point Archery in 2005. He's an avid and accomplished archer himself, having competed with the United States Archery Team in the 2000 Summer Olympics. He has three children, and  started Straight to the Point in part because he was not satisfied with the archery eduction options for them in Tacoma. After The Hunger Games books and movies came out, he noticed a surge in popularity of archery among young people, especially young women, and the business has been booming ever since.</w:t>
       </w:r>
     </w:p>
     <w:p/>
     <w:p>
-      <w:r>
+      <w:pPr>
+        <w:rPr>
+          <w:b/>
+          <w:bCs/>
+        </w:rPr>
+      </w:pPr>
+      <w:r>
+        <w:rPr>
+          <w:b/>
+          <w:bCs/>
+        </w:rPr>
         <w:t>About the Users:</w:t>
       </w:r>
     </w:p>
     <w:p>
-      <w:r>
+      <w:pPr>
+        <w:rPr>
+          <w:b/>
+          <w:bCs/>
+        </w:rPr>
+      </w:pPr>
+      <w:r>
+        <w:rPr>
+          <w:b/>
+          <w:bCs/>
+        </w:rPr>
         <w:tab/>
         <w:t>Giap tells you that people who use the site are mostly current and prospective students. They're interested in learning about the facilities and services available, as well as being reminded of the class schedule and location.</w:t>
       </w:r>
@@ -358,20 +390,52 @@
       </w:r>
     </w:p>
     <w:p>
+      <w:pPr>
+        <w:rPr>
+          <w:b/>
+          <w:bCs/>
+        </w:rPr>
+      </w:pPr>
       <w:r>
         <w:lastRenderedPageBreak/>
         <w:tab/>
+      </w:r>
+      <w:r>
+        <w:rPr>
+          <w:b/>
+          <w:bCs/>
+        </w:rPr>
         <w:t>Derek Jenkins: Derek is a Washington native and an experienced outdoorsman with many years hunting, fishing, skiing, canoeing, archery, shooting and minimalistic camping. His skillful mastery of bushcraft and wilderness survival knowledge helps define his character. He enjoys handcrafting his own long bows, flint knapped primitive arrows and making custom leather products.</w:t>
       </w:r>
     </w:p>
     <w:p>
-      <w:r>
+      <w:pPr>
+        <w:rPr>
+          <w:b/>
+          <w:bCs/>
+        </w:rPr>
+      </w:pPr>
+      <w:r>
+        <w:rPr>
+          <w:b/>
+          <w:bCs/>
+        </w:rPr>
         <w:tab/>
         <w:t>Amy Smith: Amy truly has a passion for archery. She comes from a long line of hunters, fisherman, and trappers of Canada. Amy  places a strong emphasis on safety and is enthusiastic about teaching. Amy also loves fitness, and  has been a YMCA group exercise and personal trainer for over 18 years.</w:t>
       </w:r>
     </w:p>
     <w:p>
-      <w:r>
+      <w:pPr>
+        <w:rPr>
+          <w:b/>
+          <w:bCs/>
+        </w:rPr>
+      </w:pPr>
+      <w:r>
+        <w:rPr>
+          <w:b/>
+          <w:bCs/>
+        </w:rPr>
         <w:tab/>
         <w:t>Nathan Lee: Nathan is an USA Archery Certified Level 3 NTS – Coach and has been teaching archery since 2009. He has been interested in archery since he nocked his first arrow while a Boy Scout at Scout camp. Nathan has many years of experience teaching people of all ages, experience gained as a Martial Arts Instructor and Studio Manager.</w:t>
       </w:r>
@@ -379,12 +443,32 @@
     <w:p/>
     <w:p/>
     <w:p>
-      <w:r>
+      <w:pPr>
+        <w:rPr>
+          <w:b/>
+          <w:bCs/>
+        </w:rPr>
+      </w:pPr>
+      <w:r>
+        <w:rPr>
+          <w:b/>
+          <w:bCs/>
+        </w:rPr>
         <w:t>Nondiscriminatory Policy:</w:t>
       </w:r>
     </w:p>
     <w:p>
-      <w:r>
+      <w:pPr>
+        <w:rPr>
+          <w:b/>
+          <w:bCs/>
+        </w:rPr>
+      </w:pPr>
+      <w:r>
+        <w:rPr>
+          <w:b/>
+          <w:bCs/>
+        </w:rPr>
         <w:t>Next Step Archery admits students of any race, gender presentation, sexuality, religion, national origin or ethnic origin to all rights, privileges, programs and activities available to students at the school. We do not discriminate in administration of our educational policies, admission policies and other school administered programs. All students are welcome and valuable members of our community.</w:t>
       </w:r>
     </w:p>

</xml_diff>